<commit_message>
Practice 25th Jan 2021 added
</commit_message>
<xml_diff>
--- a/document/php notes(2021-01-22).docx
+++ b/document/php notes(2021-01-22).docx
@@ -645,6 +645,39 @@
           <w:sz w:val="28"/>
         </w:rPr>
         <w:tab/>
+      </w:r>
+    </w:p>
+    <w:p>
+      <w:pPr>
+        <w:rPr>
+          <w:sz w:val="28"/>
+        </w:rPr>
+      </w:pPr>
+      <w:r>
+        <w:rPr>
+          <w:sz w:val="28"/>
+        </w:rPr>
+        <w:lastRenderedPageBreak/>
+        <w:t xml:space="preserve">Error Reporting: </w:t>
+      </w:r>
+    </w:p>
+    <w:p>
+      <w:pPr>
+        <w:rPr>
+          <w:sz w:val="28"/>
+        </w:rPr>
+      </w:pPr>
+      <w:r>
+        <w:rPr>
+          <w:sz w:val="28"/>
+        </w:rPr>
+        <w:t>By default error reporting is 0 or false</w:t>
+      </w:r>
+      <w:r>
+        <w:rPr>
+          <w:sz w:val="28"/>
+        </w:rPr>
+        <w:t xml:space="preserve"> in php.ini file</w:t>
       </w:r>
       <w:bookmarkStart w:id="0" w:name="_GoBack"/>
       <w:bookmarkEnd w:id="0"/>

</xml_diff>